<commit_message>
:books: docs: Adicionando as telas com acessibilidade na documentação
</commit_message>
<xml_diff>
--- a/Documentation/Sprint03_Task048_CriarPrototipoUXUIListarSecretaria.docx
+++ b/Documentation/Sprint03_Task048_CriarPrototipoUXUIListarSecretaria.docx
@@ -1141,13 +1141,7 @@
     </w:p>
     <w:p>
       <w:r>
-        <w:t>Essas interfaces foram projetadas seguindo os princípios de usabilidade, responsividade e consistência visual,</w:t>
-      </w:r>
-      <w:r>
-        <w:t xml:space="preserve"> </w:t>
-      </w:r>
-      <w:r>
-        <w:t>possibilitando uma navegação simples tanto em dispositivos Desktop quanto Mobile.</w:t>
+        <w:t>Essas interfaces foram projetadas seguindo os princípios de usabilidade, responsividade e consistência visual, possibilitando uma navegação simples tanto em dispositivos Desktop quanto Mobile.</w:t>
       </w:r>
     </w:p>
     <w:p>
@@ -1190,10 +1184,10 @@
       <w:r>
         <w:lastRenderedPageBreak/>
         <w:drawing>
-          <wp:inline distT="0" distB="0" distL="0" distR="0" wp14:anchorId="38D0F76C" wp14:editId="4932E640">
-            <wp:extent cx="5579534" cy="4103774"/>
-            <wp:effectExtent l="0" t="0" r="2540" b="0"/>
-            <wp:docPr id="1901039250" name="Imagem 1"/>
+          <wp:inline distT="0" distB="0" distL="0" distR="0" wp14:anchorId="460A2E05" wp14:editId="061DC4EA">
+            <wp:extent cx="5429250" cy="4002294"/>
+            <wp:effectExtent l="0" t="0" r="0" b="0"/>
+            <wp:docPr id="1784743778" name="Imagem 1"/>
             <wp:cNvGraphicFramePr>
               <a:graphicFrameLocks xmlns:a="http://schemas.openxmlformats.org/drawingml/2006/main" noChangeAspect="1"/>
             </wp:cNvGraphicFramePr>
@@ -1201,7 +1195,7 @@
               <a:graphicData uri="http://schemas.openxmlformats.org/drawingml/2006/picture">
                 <pic:pic xmlns:pic="http://schemas.openxmlformats.org/drawingml/2006/picture">
                   <pic:nvPicPr>
-                    <pic:cNvPr id="1901039250" name=""/>
+                    <pic:cNvPr id="1784743778" name=""/>
                     <pic:cNvPicPr/>
                   </pic:nvPicPr>
                   <pic:blipFill>
@@ -1213,7 +1207,7 @@
                   <pic:spPr>
                     <a:xfrm>
                       <a:off x="0" y="0"/>
-                      <a:ext cx="5612696" cy="4128165"/>
+                      <a:ext cx="5432682" cy="4004824"/>
                     </a:xfrm>
                     <a:prstGeom prst="rect">
                       <a:avLst/>
@@ -1262,10 +1256,10 @@
           <w:rFonts w:ascii="Calibri" w:hAnsi="Calibri" w:cs="Calibri"/>
         </w:rPr>
         <w:drawing>
-          <wp:inline distT="0" distB="0" distL="0" distR="0" wp14:anchorId="456A9F4C" wp14:editId="0BB94E3F">
-            <wp:extent cx="2838143" cy="4605866"/>
-            <wp:effectExtent l="0" t="0" r="635" b="4445"/>
-            <wp:docPr id="168541334" name="Imagem 1"/>
+          <wp:inline distT="0" distB="0" distL="0" distR="0" wp14:anchorId="16AA1CD5" wp14:editId="1A5B30A1">
+            <wp:extent cx="2990850" cy="4837055"/>
+            <wp:effectExtent l="0" t="0" r="0" b="1905"/>
+            <wp:docPr id="384624025" name="Imagem 1"/>
             <wp:cNvGraphicFramePr>
               <a:graphicFrameLocks xmlns:a="http://schemas.openxmlformats.org/drawingml/2006/main" noChangeAspect="1"/>
             </wp:cNvGraphicFramePr>
@@ -1273,7 +1267,7 @@
               <a:graphicData uri="http://schemas.openxmlformats.org/drawingml/2006/picture">
                 <pic:pic xmlns:pic="http://schemas.openxmlformats.org/drawingml/2006/picture">
                   <pic:nvPicPr>
-                    <pic:cNvPr id="168541334" name=""/>
+                    <pic:cNvPr id="384624025" name=""/>
                     <pic:cNvPicPr/>
                   </pic:nvPicPr>
                   <pic:blipFill>
@@ -1285,7 +1279,7 @@
                   <pic:spPr>
                     <a:xfrm>
                       <a:off x="0" y="0"/>
-                      <a:ext cx="2843779" cy="4615012"/>
+                      <a:ext cx="3020853" cy="4885578"/>
                     </a:xfrm>
                     <a:prstGeom prst="rect">
                       <a:avLst/>
@@ -2440,6 +2434,7 @@
   <w:style w:type="character" w:default="1" w:styleId="Fontepargpadro">
     <w:name w:val="Default Paragraph Font"/>
     <w:uiPriority w:val="1"/>
+    <w:semiHidden/>
     <w:unhideWhenUsed/>
   </w:style>
   <w:style w:type="table" w:default="1" w:styleId="Tabelanormal">

</xml_diff>

<commit_message>
:books: docs: Remoção da tela mobile da documentação
</commit_message>
<xml_diff>
--- a/Documentation/Sprint03_Task048_CriarPrototipoUXUIListarSecretaria.docx
+++ b/Documentation/Sprint03_Task048_CriarPrototipoUXUIListarSecretaria.docx
@@ -104,20 +104,8 @@
                 <w:sz w:val="28"/>
                 <w:szCs w:val="28"/>
               </w:rPr>
-              <w:t xml:space="preserve">Sprint </w:t>
-            </w:r>
-            <w:proofErr w:type="spellStart"/>
-            <w:r>
-              <w:rPr>
-                <w:b/>
-                <w:bCs/>
-                <w:color w:val="FFFFFF" w:themeColor="background1"/>
-                <w:sz w:val="28"/>
-                <w:szCs w:val="28"/>
-              </w:rPr>
-              <w:t>Documentation</w:t>
-            </w:r>
-            <w:proofErr w:type="spellEnd"/>
+              <w:t>Sprint Documentation</w:t>
+            </w:r>
           </w:p>
         </w:tc>
       </w:tr>
@@ -217,37 +205,12 @@
                 <w:bCs/>
               </w:rPr>
             </w:pPr>
-            <w:proofErr w:type="spellStart"/>
             <w:r>
               <w:rPr>
                 <w:b/>
                 <w:bCs/>
               </w:rPr>
-              <w:t>Projetc</w:t>
-            </w:r>
-            <w:proofErr w:type="spellEnd"/>
-            <w:r>
-              <w:rPr>
-                <w:b/>
-                <w:bCs/>
-              </w:rPr>
-              <w:t xml:space="preserve"> </w:t>
-            </w:r>
-            <w:proofErr w:type="spellStart"/>
-            <w:r>
-              <w:rPr>
-                <w:b/>
-                <w:bCs/>
-              </w:rPr>
-              <w:t>Name</w:t>
-            </w:r>
-            <w:proofErr w:type="spellEnd"/>
-            <w:r>
-              <w:rPr>
-                <w:b/>
-                <w:bCs/>
-              </w:rPr>
-              <w:t>:</w:t>
+              <w:t>Projetc Name:</w:t>
             </w:r>
           </w:p>
         </w:tc>
@@ -263,14 +226,12 @@
                 <w:bCs/>
               </w:rPr>
             </w:pPr>
-            <w:proofErr w:type="spellStart"/>
             <w:r>
               <w:rPr>
                 <w:b/>
               </w:rPr>
               <w:t>civitas-frontend</w:t>
             </w:r>
-            <w:proofErr w:type="spellEnd"/>
           </w:p>
         </w:tc>
       </w:tr>
@@ -338,18 +299,8 @@
                 <w:bCs/>
                 <w:color w:val="FFFFFF" w:themeColor="background1"/>
               </w:rPr>
-              <w:t xml:space="preserve">Team </w:t>
-            </w:r>
-            <w:proofErr w:type="spellStart"/>
-            <w:r>
-              <w:rPr>
-                <w:b/>
-                <w:bCs/>
-                <w:color w:val="FFFFFF" w:themeColor="background1"/>
-              </w:rPr>
-              <w:t>Members</w:t>
-            </w:r>
-            <w:proofErr w:type="spellEnd"/>
+              <w:t>Team Members</w:t>
+            </w:r>
           </w:p>
         </w:tc>
       </w:tr>
@@ -421,11 +372,9 @@
             <w:tcW w:w="6234" w:type="dxa"/>
           </w:tcPr>
           <w:p>
-            <w:proofErr w:type="spellStart"/>
             <w:r>
               <w:t>Description</w:t>
             </w:r>
-            <w:proofErr w:type="spellEnd"/>
           </w:p>
         </w:tc>
         <w:tc>
@@ -527,17 +476,8 @@
                 <w:b/>
                 <w:bCs/>
               </w:rPr>
-              <w:t xml:space="preserve">Task </w:t>
-            </w:r>
-            <w:proofErr w:type="spellStart"/>
-            <w:r>
-              <w:rPr>
-                <w:b/>
-                <w:bCs/>
-              </w:rPr>
-              <w:t>Description</w:t>
-            </w:r>
-            <w:proofErr w:type="spellEnd"/>
+              <w:t>Task Description</w:t>
+            </w:r>
           </w:p>
         </w:tc>
       </w:tr>
@@ -557,11 +497,9 @@
             <w:tcW w:w="2971" w:type="dxa"/>
           </w:tcPr>
           <w:p>
-            <w:proofErr w:type="spellStart"/>
             <w:r>
               <w:t>Description</w:t>
             </w:r>
-            <w:proofErr w:type="spellEnd"/>
           </w:p>
         </w:tc>
         <w:tc>
@@ -569,19 +507,9 @@
             <w:tcW w:w="1441" w:type="dxa"/>
           </w:tcPr>
           <w:p>
-            <w:proofErr w:type="spellStart"/>
-            <w:r>
-              <w:t>Assigned</w:t>
-            </w:r>
-            <w:proofErr w:type="spellEnd"/>
-            <w:r>
-              <w:t xml:space="preserve"> </w:t>
-            </w:r>
-            <w:proofErr w:type="spellStart"/>
-            <w:r>
-              <w:t>To</w:t>
-            </w:r>
-            <w:proofErr w:type="spellEnd"/>
+            <w:r>
+              <w:t>Assigned To</w:t>
+            </w:r>
           </w:p>
         </w:tc>
         <w:tc>
@@ -599,13 +527,8 @@
             <w:tcW w:w="1842" w:type="dxa"/>
           </w:tcPr>
           <w:p>
-            <w:proofErr w:type="spellStart"/>
-            <w:r>
-              <w:t>Estimated</w:t>
-            </w:r>
-            <w:proofErr w:type="spellEnd"/>
-            <w:r>
-              <w:t xml:space="preserve"> Hours</w:t>
+            <w:r>
+              <w:t>Estimated Hours</w:t>
             </w:r>
           </w:p>
         </w:tc>
@@ -614,13 +537,8 @@
             <w:tcW w:w="1683" w:type="dxa"/>
           </w:tcPr>
           <w:p>
-            <w:proofErr w:type="spellStart"/>
-            <w:r>
-              <w:t>Logged</w:t>
-            </w:r>
-            <w:proofErr w:type="spellEnd"/>
-            <w:r>
-              <w:t xml:space="preserve"> Hours</w:t>
+            <w:r>
+              <w:t>Logged Hours</w:t>
             </w:r>
           </w:p>
         </w:tc>
@@ -711,7 +629,6 @@
         </w:rPr>
         <w:t xml:space="preserve">Sprint </w:t>
       </w:r>
-      <w:proofErr w:type="spellStart"/>
       <w:r>
         <w:rPr>
           <w:b/>
@@ -722,7 +639,6 @@
         </w:rPr>
         <w:t>Description</w:t>
       </w:r>
-      <w:proofErr w:type="spellEnd"/>
     </w:p>
     <w:p>
       <w:pPr>
@@ -870,7 +786,6 @@
       <w:r>
         <w:t>Protótipo no </w:t>
       </w:r>
-      <w:proofErr w:type="spellStart"/>
       <w:r>
         <w:rPr>
           <w:b/>
@@ -878,7 +793,6 @@
         </w:rPr>
         <w:t>Figma</w:t>
       </w:r>
-      <w:proofErr w:type="spellEnd"/>
     </w:p>
     <w:p>
       <w:pPr>
@@ -933,15 +847,7 @@
         </w:numPr>
       </w:pPr>
       <w:r>
-        <w:t xml:space="preserve">Protótipo da secretaria finalizado no </w:t>
-      </w:r>
-      <w:proofErr w:type="spellStart"/>
-      <w:r>
-        <w:t>Figma</w:t>
-      </w:r>
-      <w:proofErr w:type="spellEnd"/>
-      <w:r>
-        <w:t>.</w:t>
+        <w:t>Protótipo da secretaria finalizado no Figma.</w:t>
       </w:r>
     </w:p>
     <w:p>
@@ -1050,18 +956,8 @@
           <w:b/>
           <w:bCs/>
         </w:rPr>
-        <w:t xml:space="preserve">Link do </w:t>
-      </w:r>
-      <w:proofErr w:type="spellStart"/>
-      <w:r>
-        <w:rPr>
-          <w:rFonts w:ascii="Calibri" w:hAnsi="Calibri" w:cs="Calibri"/>
-          <w:b/>
-          <w:bCs/>
-        </w:rPr>
-        <w:t>Figma</w:t>
-      </w:r>
-      <w:proofErr w:type="spellEnd"/>
+        <w:t>Link do Figma</w:t>
+      </w:r>
     </w:p>
     <w:p>
       <w:pPr>
@@ -1112,20 +1008,8 @@
                 <w:sz w:val="24"/>
                 <w:szCs w:val="24"/>
               </w:rPr>
-              <w:t xml:space="preserve">Sprint </w:t>
-            </w:r>
-            <w:proofErr w:type="spellStart"/>
-            <w:r>
-              <w:rPr>
-                <w:b/>
-                <w:bCs/>
-                <w:color w:val="FFFFFF" w:themeColor="background1"/>
-                <w:sz w:val="24"/>
-                <w:szCs w:val="24"/>
-              </w:rPr>
-              <w:t>Results</w:t>
-            </w:r>
-            <w:proofErr w:type="spellEnd"/>
+              <w:t>Sprint Results</w:t>
+            </w:r>
           </w:p>
         </w:tc>
       </w:tr>
@@ -1141,7 +1025,7 @@
     </w:p>
     <w:p>
       <w:r>
-        <w:t>Essas interfaces foram projetadas seguindo os princípios de usabilidade, responsividade e consistência visual, possibilitando uma navegação simples tanto em dispositivos Desktop quanto Mobile.</w:t>
+        <w:t>Essas interfaces foram projetadas seguindo os princípios de usabilidade, responsividade e consistência visual, possibilitando uma navegação simples.</w:t>
       </w:r>
     </w:p>
     <w:p>
@@ -1182,11 +1066,13 @@
     </w:p>
     <w:p>
       <w:r>
-        <w:lastRenderedPageBreak/>
+        <w:rPr>
+          <w:noProof/>
+        </w:rPr>
         <w:drawing>
-          <wp:inline distT="0" distB="0" distL="0" distR="0" wp14:anchorId="460A2E05" wp14:editId="061DC4EA">
-            <wp:extent cx="5429250" cy="4002294"/>
-            <wp:effectExtent l="0" t="0" r="0" b="0"/>
+          <wp:inline distT="0" distB="0" distL="0" distR="0" wp14:anchorId="460A2E05" wp14:editId="08C108B5">
+            <wp:extent cx="3877734" cy="2858559"/>
+            <wp:effectExtent l="0" t="0" r="8890" b="0"/>
             <wp:docPr id="1784743778" name="Imagem 1"/>
             <wp:cNvGraphicFramePr>
               <a:graphicFrameLocks xmlns:a="http://schemas.openxmlformats.org/drawingml/2006/main" noChangeAspect="1"/>
@@ -1207,7 +1093,7 @@
                   <pic:spPr>
                     <a:xfrm>
                       <a:off x="0" y="0"/>
-                      <a:ext cx="5432682" cy="4004824"/>
+                      <a:ext cx="3927841" cy="2895496"/>
                     </a:xfrm>
                     <a:prstGeom prst="rect">
                       <a:avLst/>
@@ -1220,78 +1106,6 @@
         </w:drawing>
       </w:r>
     </w:p>
-    <w:p>
-      <w:pPr>
-        <w:rPr>
-          <w:rFonts w:ascii="Calibri" w:hAnsi="Calibri" w:cs="Calibri"/>
-        </w:rPr>
-      </w:pPr>
-    </w:p>
-    <w:p>
-      <w:pPr>
-        <w:rPr>
-          <w:rFonts w:ascii="Calibri" w:hAnsi="Calibri" w:cs="Calibri"/>
-        </w:rPr>
-      </w:pPr>
-      <w:r>
-        <w:rPr>
-          <w:rFonts w:ascii="Calibri" w:hAnsi="Calibri" w:cs="Calibri"/>
-        </w:rPr>
-        <w:t>Listar secretaria</w:t>
-      </w:r>
-      <w:r>
-        <w:rPr>
-          <w:rFonts w:ascii="Calibri" w:hAnsi="Calibri" w:cs="Calibri"/>
-        </w:rPr>
-        <w:t xml:space="preserve"> - Mobile</w:t>
-      </w:r>
-      <w:r>
-        <w:rPr>
-          <w:rFonts w:ascii="Calibri" w:hAnsi="Calibri" w:cs="Calibri"/>
-        </w:rPr>
-        <w:br/>
-      </w:r>
-      <w:r>
-        <w:rPr>
-          <w:rFonts w:ascii="Calibri" w:hAnsi="Calibri" w:cs="Calibri"/>
-        </w:rPr>
-        <w:drawing>
-          <wp:inline distT="0" distB="0" distL="0" distR="0" wp14:anchorId="16AA1CD5" wp14:editId="1A5B30A1">
-            <wp:extent cx="2990850" cy="4837055"/>
-            <wp:effectExtent l="0" t="0" r="0" b="1905"/>
-            <wp:docPr id="384624025" name="Imagem 1"/>
-            <wp:cNvGraphicFramePr>
-              <a:graphicFrameLocks xmlns:a="http://schemas.openxmlformats.org/drawingml/2006/main" noChangeAspect="1"/>
-            </wp:cNvGraphicFramePr>
-            <a:graphic xmlns:a="http://schemas.openxmlformats.org/drawingml/2006/main">
-              <a:graphicData uri="http://schemas.openxmlformats.org/drawingml/2006/picture">
-                <pic:pic xmlns:pic="http://schemas.openxmlformats.org/drawingml/2006/picture">
-                  <pic:nvPicPr>
-                    <pic:cNvPr id="384624025" name=""/>
-                    <pic:cNvPicPr/>
-                  </pic:nvPicPr>
-                  <pic:blipFill>
-                    <a:blip r:embed="rId12"/>
-                    <a:stretch>
-                      <a:fillRect/>
-                    </a:stretch>
-                  </pic:blipFill>
-                  <pic:spPr>
-                    <a:xfrm>
-                      <a:off x="0" y="0"/>
-                      <a:ext cx="3020853" cy="4885578"/>
-                    </a:xfrm>
-                    <a:prstGeom prst="rect">
-                      <a:avLst/>
-                    </a:prstGeom>
-                  </pic:spPr>
-                </pic:pic>
-              </a:graphicData>
-            </a:graphic>
-          </wp:inline>
-        </w:drawing>
-      </w:r>
-    </w:p>
     <w:p/>
     <w:p>
       <w:pPr>
@@ -1306,7 +1120,6 @@
           <w:sz w:val="24"/>
           <w:szCs w:val="24"/>
         </w:rPr>
-        <w:lastRenderedPageBreak/>
         <w:t>Assinaturas</w:t>
       </w:r>
     </w:p>

</xml_diff>